<commit_message>
feat: classroom not finished
</commit_message>
<xml_diff>
--- a/doc/NextJs_TailwindCss_research.docx
+++ b/doc/NextJs_TailwindCss_research.docx
@@ -49,22 +49,6 @@
           <w:lang w:val="en-GB"/>
         </w:rPr>
         <w:t xml:space="preserve">ss </w:t>
-      </w:r>
-      <w:r>
-        <w:rPr>
-          <w:sz w:val="40"/>
-          <w:szCs w:val="40"/>
-          <w:lang w:val="en-GB"/>
-        </w:rPr>
-        <w:t xml:space="preserve">SetUp &amp; </w:t>
-      </w:r>
-      <w:r>
-        <w:rPr>
-          <w:sz w:val="40"/>
-          <w:szCs w:val="40"/>
-          <w:lang w:val="en-GB"/>
-        </w:rPr>
-        <w:t>Research</w:t>
       </w:r>
     </w:p>
     <w:p>
@@ -629,6 +613,52 @@
           <w:lang w:val="en-GB"/>
         </w:rPr>
       </w:pPr>
+      <w:proofErr w:type="spellStart"/>
+      <w:r>
+        <w:rPr>
+          <w:sz w:val="28"/>
+          <w:szCs w:val="28"/>
+          <w:lang w:val="en-GB"/>
+        </w:rPr>
+        <w:t>vnc</w:t>
+      </w:r>
+      <w:proofErr w:type="spellEnd"/>
+      <w:r>
+        <w:rPr>
+          <w:sz w:val="28"/>
+          <w:szCs w:val="28"/>
+          <w:lang w:val="en-GB"/>
+        </w:rPr>
+        <w:t>:</w:t>
+      </w:r>
+    </w:p>
+    <w:p>
+      <w:pPr>
+        <w:rPr>
+          <w:sz w:val="28"/>
+          <w:szCs w:val="28"/>
+          <w:lang w:val="en-GB"/>
+        </w:rPr>
+      </w:pPr>
+      <w:hyperlink r:id="rId17" w:history="1">
+        <w:r>
+          <w:rPr>
+            <w:rStyle w:val="Hyperlink"/>
+            <w:sz w:val="28"/>
+            <w:szCs w:val="28"/>
+            <w:lang w:val="en-GB"/>
+          </w:rPr>
+          <w:t>https://www.npmjs.com/package/react-vnc</w:t>
+        </w:r>
+      </w:hyperlink>
+      <w:r>
+        <w:rPr>
+          <w:sz w:val="28"/>
+          <w:szCs w:val="28"/>
+          <w:lang w:val="en-GB"/>
+        </w:rPr>
+        <w:t xml:space="preserve"> </w:t>
+      </w:r>
     </w:p>
     <w:p>
       <w:pPr>

</xml_diff>